<commit_message>
Fixed dumb extra param.
</commit_message>
<xml_diff>
--- a/Final/lab115/14falab1_Group15.docx
+++ b/Final/lab115/14falab1_Group15.docx
@@ -30,7 +30,15 @@
     </w:p>
     <w:p>
       <w:r>
-        <w:t>John Skandalakis (jes0027@auburn.edu)</w:t>
+        <w:t xml:space="preserve">John </w:t>
+      </w:r>
+      <w:proofErr w:type="spellStart"/>
+      <w:r>
+        <w:t>Skandalakis</w:t>
+      </w:r>
+      <w:proofErr w:type="spellEnd"/>
+      <w:r>
+        <w:t xml:space="preserve"> (jes0027@auburn.edu)</w:t>
       </w:r>
     </w:p>
     <w:p/>
@@ -130,7 +138,14 @@
       </w:pPr>
       <w:r>
         <w:tab/>
-        <w:t xml:space="preserve">./compile_all.cmd  </w:t>
+      </w:r>
+      <w:proofErr w:type="gramStart"/>
+      <w:r>
+        <w:t>./</w:t>
+      </w:r>
+      <w:proofErr w:type="gramEnd"/>
+      <w:r>
+        <w:t xml:space="preserve">compile_all.cmd  </w:t>
       </w:r>
     </w:p>
     <w:p>
@@ -158,7 +173,16 @@
       </w:pPr>
       <w:r>
         <w:tab/>
-        <w:t>chmod 775 compile_all.cmd</w:t>
+      </w:r>
+      <w:proofErr w:type="spellStart"/>
+      <w:proofErr w:type="gramStart"/>
+      <w:r>
+        <w:t>chmod</w:t>
+      </w:r>
+      <w:proofErr w:type="spellEnd"/>
+      <w:proofErr w:type="gramEnd"/>
+      <w:r>
+        <w:t xml:space="preserve"> 775 compile_all.cmd</w:t>
       </w:r>
     </w:p>
     <w:p>
@@ -193,40 +217,68 @@
       </w:pPr>
       <w:r>
         <w:tab/>
-        <w:t>javac ClientUDP.java</w:t>
-      </w:r>
-    </w:p>
-    <w:p>
-      <w:pPr>
-        <w:tabs>
-          <w:tab w:val="left" w:pos="1168"/>
-        </w:tabs>
-      </w:pPr>
-      <w:r>
-        <w:tab/>
-        <w:t>cc -o ServerUDP.exe ServerUDP.c</w:t>
-      </w:r>
-    </w:p>
-    <w:p>
-      <w:pPr>
-        <w:tabs>
-          <w:tab w:val="left" w:pos="1168"/>
-        </w:tabs>
-      </w:pPr>
-      <w:r>
-        <w:tab/>
-        <w:t>cc -o ClientTCP.exe ClientTCP.c</w:t>
-      </w:r>
-    </w:p>
-    <w:p>
-      <w:pPr>
-        <w:tabs>
-          <w:tab w:val="left" w:pos="1168"/>
-        </w:tabs>
-      </w:pPr>
-      <w:r>
-        <w:tab/>
-        <w:t>javac ServerTCP.java</w:t>
+      </w:r>
+      <w:proofErr w:type="spellStart"/>
+      <w:proofErr w:type="gramStart"/>
+      <w:r>
+        <w:t>javac</w:t>
+      </w:r>
+      <w:proofErr w:type="spellEnd"/>
+      <w:proofErr w:type="gramEnd"/>
+      <w:r>
+        <w:t xml:space="preserve"> ClientUDP.java</w:t>
+      </w:r>
+    </w:p>
+    <w:p>
+      <w:pPr>
+        <w:tabs>
+          <w:tab w:val="left" w:pos="1168"/>
+        </w:tabs>
+      </w:pPr>
+      <w:r>
+        <w:tab/>
+        <w:t xml:space="preserve">cc -o ServerUDP.exe </w:t>
+      </w:r>
+      <w:proofErr w:type="spellStart"/>
+      <w:r>
+        <w:t>ServerUDP.c</w:t>
+      </w:r>
+      <w:proofErr w:type="spellEnd"/>
+    </w:p>
+    <w:p>
+      <w:pPr>
+        <w:tabs>
+          <w:tab w:val="left" w:pos="1168"/>
+        </w:tabs>
+      </w:pPr>
+      <w:r>
+        <w:tab/>
+        <w:t xml:space="preserve">cc -o ClientTCP.exe </w:t>
+      </w:r>
+      <w:proofErr w:type="spellStart"/>
+      <w:r>
+        <w:t>ClientTCP.c</w:t>
+      </w:r>
+      <w:proofErr w:type="spellEnd"/>
+    </w:p>
+    <w:p>
+      <w:pPr>
+        <w:tabs>
+          <w:tab w:val="left" w:pos="1168"/>
+        </w:tabs>
+      </w:pPr>
+      <w:r>
+        <w:tab/>
+      </w:r>
+      <w:proofErr w:type="spellStart"/>
+      <w:proofErr w:type="gramStart"/>
+      <w:r>
+        <w:t>javac</w:t>
+      </w:r>
+      <w:proofErr w:type="spellEnd"/>
+      <w:proofErr w:type="gramEnd"/>
+      <w:r>
+        <w:t xml:space="preserve"> ServerTCP.java</w:t>
       </w:r>
     </w:p>
     <w:p>
@@ -284,16 +336,14 @@
       </w:pPr>
       <w:r>
         <w:tab/>
-        <w:t xml:space="preserve">./ServerUDP.exe </w:t>
-      </w:r>
-      <w:r>
-        <w:t>“</w:t>
-      </w:r>
-      <w:r>
-        <w:t>server</w:t>
-      </w:r>
-      <w:r>
-        <w:t>”</w:t>
+      </w:r>
+      <w:proofErr w:type="gramStart"/>
+      <w:r>
+        <w:t>./</w:t>
+      </w:r>
+      <w:proofErr w:type="gramEnd"/>
+      <w:r>
+        <w:t>ServerUDP.exe</w:t>
       </w:r>
       <w:r>
         <w:t xml:space="preserve"> [PORT NUMBER]</w:t>
@@ -307,19 +357,22 @@
       </w:pPr>
       <w:r>
         <w:tab/>
-        <w:t xml:space="preserve">java ClientUDP </w:t>
-      </w:r>
-      <w:r>
-        <w:t>“</w:t>
-      </w:r>
-      <w:r>
-        <w:t>client</w:t>
-      </w:r>
-      <w:r>
-        <w:t>”</w:t>
-      </w:r>
-      <w:r>
-        <w:t xml:space="preserve"> [HOST NAME] [PORT NUMBER] [OPERATION] [MESSAGE]</w:t>
+      </w:r>
+      <w:proofErr w:type="gramStart"/>
+      <w:r>
+        <w:t>java</w:t>
+      </w:r>
+      <w:proofErr w:type="gramEnd"/>
+      <w:r>
+        <w:t xml:space="preserve"> </w:t>
+      </w:r>
+      <w:proofErr w:type="spellStart"/>
+      <w:r>
+        <w:t>ClientUDP</w:t>
+      </w:r>
+      <w:proofErr w:type="spellEnd"/>
+      <w:r>
+        <w:t xml:space="preserve">  [HOST NAME] [PORT NUMBER] [OPERATION] [MESSAGE]</w:t>
       </w:r>
     </w:p>
     <w:p>
@@ -354,19 +407,46 @@
       </w:pPr>
       <w:r>
         <w:tab/>
-        <w:t>./ServerUDP.exe server 10025</w:t>
-      </w:r>
-    </w:p>
-    <w:p>
-      <w:pPr>
-        <w:tabs>
-          <w:tab w:val="left" w:pos="1168"/>
-        </w:tabs>
-      </w:pPr>
-      <w:r>
-        <w:tab/>
-        <w:t>java ClientUDP client 127.0.0.1 10025 170 ThisIsATest</w:t>
-      </w:r>
+      </w:r>
+      <w:proofErr w:type="gramStart"/>
+      <w:r>
+        <w:t>./</w:t>
+      </w:r>
+      <w:proofErr w:type="gramEnd"/>
+      <w:r>
+        <w:t>ServerUDP.exe 10025</w:t>
+      </w:r>
+    </w:p>
+    <w:p>
+      <w:pPr>
+        <w:tabs>
+          <w:tab w:val="left" w:pos="1168"/>
+        </w:tabs>
+      </w:pPr>
+      <w:r>
+        <w:tab/>
+      </w:r>
+      <w:proofErr w:type="gramStart"/>
+      <w:r>
+        <w:t>java</w:t>
+      </w:r>
+      <w:proofErr w:type="gramEnd"/>
+      <w:r>
+        <w:t xml:space="preserve"> </w:t>
+      </w:r>
+      <w:proofErr w:type="spellStart"/>
+      <w:r>
+        <w:t>ClientUDP</w:t>
+      </w:r>
+      <w:proofErr w:type="spellEnd"/>
+      <w:r>
+        <w:t xml:space="preserve"> 127.0.0.1 10025 170 </w:t>
+      </w:r>
+      <w:proofErr w:type="spellStart"/>
+      <w:r>
+        <w:t>ThisIsATest</w:t>
+      </w:r>
+      <w:proofErr w:type="spellEnd"/>
     </w:p>
     <w:p>
       <w:pPr>
@@ -400,92 +480,120 @@
       </w:pPr>
       <w:r>
         <w:tab/>
-        <w:t xml:space="preserve">java ServerTCP </w:t>
-      </w:r>
-      <w:r>
-        <w:t>“</w:t>
-      </w:r>
-      <w:r>
-        <w:t>server</w:t>
-      </w:r>
-      <w:r>
-        <w:t>”</w:t>
+      </w:r>
+      <w:proofErr w:type="gramStart"/>
+      <w:r>
+        <w:t>java</w:t>
+      </w:r>
+      <w:proofErr w:type="gramEnd"/>
+      <w:r>
+        <w:t xml:space="preserve"> </w:t>
+      </w:r>
+      <w:proofErr w:type="spellStart"/>
+      <w:r>
+        <w:t>ServerTCP</w:t>
+      </w:r>
+      <w:proofErr w:type="spellEnd"/>
+      <w:r>
+        <w:t xml:space="preserve">  [PORT NUMBER]</w:t>
+      </w:r>
+    </w:p>
+    <w:p>
+      <w:pPr>
+        <w:tabs>
+          <w:tab w:val="left" w:pos="1168"/>
+        </w:tabs>
+      </w:pPr>
+      <w:r>
+        <w:tab/>
+      </w:r>
+      <w:proofErr w:type="gramStart"/>
+      <w:r>
+        <w:t>./</w:t>
+      </w:r>
+      <w:proofErr w:type="gramEnd"/>
+      <w:r>
+        <w:t>ClientTCP.exe  [HOST NAME] [PORT NUMBER] [OPERATION] [MESSAGE]</w:t>
+      </w:r>
+    </w:p>
+    <w:p>
+      <w:pPr>
+        <w:tabs>
+          <w:tab w:val="left" w:pos="1168"/>
+        </w:tabs>
+      </w:pPr>
+    </w:p>
+    <w:p>
+      <w:pPr>
+        <w:tabs>
+          <w:tab w:val="left" w:pos="1168"/>
+        </w:tabs>
+      </w:pPr>
+      <w:r>
+        <w:t>Example:</w:t>
+      </w:r>
+    </w:p>
+    <w:p>
+      <w:pPr>
+        <w:tabs>
+          <w:tab w:val="left" w:pos="1168"/>
+        </w:tabs>
+      </w:pPr>
+    </w:p>
+    <w:p>
+      <w:pPr>
+        <w:tabs>
+          <w:tab w:val="left" w:pos="1168"/>
+        </w:tabs>
+      </w:pPr>
+      <w:r>
+        <w:lastRenderedPageBreak/>
+        <w:tab/>
+      </w:r>
+      <w:proofErr w:type="gramStart"/>
+      <w:r>
+        <w:t>java</w:t>
+      </w:r>
+      <w:proofErr w:type="gramEnd"/>
+      <w:r>
+        <w:t xml:space="preserve"> </w:t>
+      </w:r>
+      <w:proofErr w:type="spellStart"/>
+      <w:r>
+        <w:t>ServerTCP</w:t>
+      </w:r>
+      <w:proofErr w:type="spellEnd"/>
+      <w:r>
+        <w:t xml:space="preserve"> 10025</w:t>
+      </w:r>
+    </w:p>
+    <w:p>
+      <w:pPr>
+        <w:tabs>
+          <w:tab w:val="left" w:pos="1168"/>
+        </w:tabs>
+      </w:pPr>
+      <w:r>
+        <w:tab/>
+      </w:r>
+      <w:proofErr w:type="gramStart"/>
+      <w:r>
+        <w:t>.</w:t>
+      </w:r>
+      <w:proofErr w:type="gramEnd"/>
+      <w:r>
+        <w:t xml:space="preserve">/ClientTCP.exe </w:t>
       </w:r>
       <w:bookmarkStart w:id="0" w:name="_GoBack"/>
       <w:bookmarkEnd w:id="0"/>
       <w:r>
-        <w:t xml:space="preserve"> [PORT NUMBER]</w:t>
-      </w:r>
-    </w:p>
-    <w:p>
-      <w:pPr>
-        <w:tabs>
-          <w:tab w:val="left" w:pos="1168"/>
-        </w:tabs>
-      </w:pPr>
-      <w:r>
-        <w:tab/>
-        <w:t xml:space="preserve">./ClientTCP.exe </w:t>
-      </w:r>
-      <w:r>
-        <w:t>“</w:t>
-      </w:r>
-      <w:r>
-        <w:t>client</w:t>
-      </w:r>
-      <w:r>
-        <w:t>”</w:t>
-      </w:r>
-      <w:r>
-        <w:t xml:space="preserve"> [HOST NAME] [PORT NUMBER] [OPERATION] [MESSAGE]</w:t>
-      </w:r>
-    </w:p>
-    <w:p>
-      <w:pPr>
-        <w:tabs>
-          <w:tab w:val="left" w:pos="1168"/>
-        </w:tabs>
-      </w:pPr>
-    </w:p>
-    <w:p>
-      <w:pPr>
-        <w:tabs>
-          <w:tab w:val="left" w:pos="1168"/>
-        </w:tabs>
-      </w:pPr>
-      <w:r>
-        <w:lastRenderedPageBreak/>
-        <w:t>Example:</w:t>
-      </w:r>
-    </w:p>
-    <w:p>
-      <w:pPr>
-        <w:tabs>
-          <w:tab w:val="left" w:pos="1168"/>
-        </w:tabs>
-      </w:pPr>
-    </w:p>
-    <w:p>
-      <w:pPr>
-        <w:tabs>
-          <w:tab w:val="left" w:pos="1168"/>
-        </w:tabs>
-      </w:pPr>
-      <w:r>
-        <w:tab/>
-        <w:t>java ServerTCP server 10025</w:t>
-      </w:r>
-    </w:p>
-    <w:p>
-      <w:pPr>
-        <w:tabs>
-          <w:tab w:val="left" w:pos="1168"/>
-        </w:tabs>
-      </w:pPr>
-      <w:r>
-        <w:tab/>
-        <w:t>./ClientTCP.exe client 127.0.0.1 10025 170 ThisIsATest</w:t>
-      </w:r>
+        <w:t xml:space="preserve">127.0.0.1 10025 170 </w:t>
+      </w:r>
+      <w:proofErr w:type="spellStart"/>
+      <w:r>
+        <w:t>ThisIsATest</w:t>
+      </w:r>
+      <w:proofErr w:type="spellEnd"/>
     </w:p>
     <w:p>
       <w:pPr>

</xml_diff>